<commit_message>
Correcciones en la documentacion
</commit_message>
<xml_diff>
--- a/Documentacion/Fase de inicio/Casos de Uso/CU11_ Carrito de compras.docx
+++ b/Documentacion/Fase de inicio/Casos de Uso/CU11_ Carrito de compras.docx
@@ -241,7 +241,7 @@
           <w:szCs w:val="24"/>
           <w:rtl w:val="0"/>
         </w:rPr>
-        <w:t xml:space="preserve">El usuario selecciona la opción “completar pedido”.</w:t>
+        <w:t xml:space="preserve">El usuario selecciona la opción “Finalizar compra”.</w:t>
       </w:r>
     </w:p>
     <w:p>
@@ -257,6 +257,56 @@
         <w:rPr>
           <w:sz w:val="24"/>
           <w:szCs w:val="24"/>
+          <w:u w:val="none"/>
+        </w:rPr>
+      </w:pPr>
+      <w:r>
+        <w:rPr>
+          <w:sz w:val="24"/>
+          <w:szCs w:val="24"/>
+          <w:rtl w:val="0"/>
+        </w:rPr>
+        <w:t xml:space="preserve">El sistema muestra los datos de envío y la información de pago.</w:t>
+      </w:r>
+    </w:p>
+    <w:p>
+      <w:pPr>
+        <w:numPr>
+          <w:ilvl w:val="0"/>
+          <w:numId w:val="2"/>
+        </w:numPr>
+        <w:spacing w:line="360" w:lineRule="auto"/>
+        <w:ind w:left="720" w:hanging="360"/>
+        <w:contextualSpacing w:val="1"/>
+        <w:jc w:val="both"/>
+        <w:rPr>
+          <w:sz w:val="24"/>
+          <w:szCs w:val="24"/>
+          <w:u w:val="none"/>
+        </w:rPr>
+      </w:pPr>
+      <w:r>
+        <w:rPr>
+          <w:sz w:val="24"/>
+          <w:szCs w:val="24"/>
+          <w:rtl w:val="0"/>
+        </w:rPr>
+        <w:t xml:space="preserve">El usuario selecciona la opción “Realizar pago”</w:t>
+      </w:r>
+    </w:p>
+    <w:p>
+      <w:pPr>
+        <w:numPr>
+          <w:ilvl w:val="0"/>
+          <w:numId w:val="2"/>
+        </w:numPr>
+        <w:spacing w:line="360" w:lineRule="auto"/>
+        <w:ind w:left="720" w:hanging="360"/>
+        <w:contextualSpacing w:val="1"/>
+        <w:jc w:val="both"/>
+        <w:rPr>
+          <w:sz w:val="24"/>
+          <w:szCs w:val="24"/>
         </w:rPr>
       </w:pPr>
       <w:r>
@@ -401,7 +451,55 @@
           <w:szCs w:val="24"/>
           <w:rtl w:val="0"/>
         </w:rPr>
-        <w:t xml:space="preserve">El usuario selecciona la opción “completar pedido”.</w:t>
+        <w:t xml:space="preserve">El usuario selecciona la opción “Finalizar compra”.</w:t>
+      </w:r>
+    </w:p>
+    <w:p>
+      <w:pPr>
+        <w:numPr>
+          <w:ilvl w:val="0"/>
+          <w:numId w:val="3"/>
+        </w:numPr>
+        <w:spacing w:line="360" w:lineRule="auto"/>
+        <w:ind w:left="2160" w:hanging="360"/>
+        <w:contextualSpacing w:val="1"/>
+        <w:jc w:val="both"/>
+        <w:rPr>
+          <w:sz w:val="24"/>
+          <w:szCs w:val="24"/>
+        </w:rPr>
+      </w:pPr>
+      <w:r>
+        <w:rPr>
+          <w:sz w:val="24"/>
+          <w:szCs w:val="24"/>
+          <w:rtl w:val="0"/>
+        </w:rPr>
+        <w:t xml:space="preserve">El sistema muestra los datos de envío y la información de pago.</w:t>
+      </w:r>
+    </w:p>
+    <w:p>
+      <w:pPr>
+        <w:numPr>
+          <w:ilvl w:val="0"/>
+          <w:numId w:val="3"/>
+        </w:numPr>
+        <w:spacing w:line="360" w:lineRule="auto"/>
+        <w:ind w:left="2160" w:hanging="360"/>
+        <w:contextualSpacing w:val="1"/>
+        <w:jc w:val="both"/>
+        <w:rPr>
+          <w:sz w:val="24"/>
+          <w:szCs w:val="24"/>
+        </w:rPr>
+      </w:pPr>
+      <w:r>
+        <w:rPr>
+          <w:sz w:val="24"/>
+          <w:szCs w:val="24"/>
+          <w:rtl w:val="0"/>
+        </w:rPr>
+        <w:t xml:space="preserve">El usuario selecciona la opción “Realizar pago”</w:t>
       </w:r>
     </w:p>
     <w:p>

</xml_diff>